<commit_message>
hanges made to incorporate code through GenAI Claude
</commit_message>
<xml_diff>
--- a/Shopping_app_using_python.docx
+++ b/Shopping_app_using_python.docx
@@ -1,6 +1,6 @@
 
 <file path=word/document.xml><?xml version="1.0" encoding="utf-8"?>
-<w:document xmlns:wpc="http://schemas.microsoft.com/office/word/2010/wordprocessingCanvas" xmlns:cx="http://schemas.microsoft.com/office/drawing/2014/chartex" xmlns:cx1="http://schemas.microsoft.com/office/drawing/2015/9/8/chartex" xmlns:cx2="http://schemas.microsoft.com/office/drawing/2015/10/21/chartex" xmlns:cx3="http://schemas.microsoft.com/office/drawing/2016/5/9/chartex" xmlns:cx4="http://schemas.microsoft.com/office/drawing/2016/5/10/chartex" xmlns:cx5="http://schemas.microsoft.com/office/drawing/2016/5/11/chartex" xmlns:cx6="http://schemas.microsoft.com/office/drawing/2016/5/12/chartex" xmlns:cx7="http://schemas.microsoft.com/office/drawing/2016/5/13/chartex" xmlns:cx8="http://schemas.microsoft.com/office/drawing/2016/5/14/chartex" xmlns:mc="http://schemas.openxmlformats.org/markup-compatibility/2006" xmlns:aink="http://schemas.microsoft.com/office/drawing/2016/ink" xmlns:am3d="http://schemas.microsoft.com/office/drawing/2017/model3d" xmlns:o="urn:schemas-microsoft-com:office:office" xmlns:oel="http://schemas.microsoft.com/office/2019/extlst" xmlns:r="http://schemas.openxmlformats.org/officeDocument/2006/relationships" xmlns:m="http://schemas.openxmlformats.org/officeDocument/2006/math" xmlns:v="urn:schemas-microsoft-com:vml" xmlns:wp14="http://schemas.microsoft.com/office/word/2010/wordprocessingDrawing" xmlns:wp="http://schemas.openxmlformats.org/drawingml/2006/wordprocessingDrawing" xmlns:w10="urn:schemas-microsoft-com:office:word" xmlns:w="http://schemas.openxmlformats.org/wordprocessingml/2006/main" xmlns:w14="http://schemas.microsoft.com/office/word/2010/wordml" xmlns:w15="http://schemas.microsoft.com/office/word/2012/wordml" xmlns:w16cex="http://schemas.microsoft.com/office/word/2018/wordml/cex" xmlns:w16cid="http://schemas.microsoft.com/office/word/2016/wordml/cid" xmlns:w16="http://schemas.microsoft.com/office/word/2018/wordml" xmlns:w16sdtdh="http://schemas.microsoft.com/office/word/2020/wordml/sdtdatahash" xmlns:w16se="http://schemas.microsoft.com/office/word/2015/wordml/symex" xmlns:wpg="http://schemas.microsoft.com/office/word/2010/wordprocessingGroup" xmlns:wpi="http://schemas.microsoft.com/office/word/2010/wordprocessingInk" xmlns:wne="http://schemas.microsoft.com/office/word/2006/wordml" xmlns:wps="http://schemas.microsoft.com/office/word/2010/wordprocessingShape" xmlns:a="http://schemas.openxmlformats.org/drawingml/2006/main" xmlns:pic="http://schemas.openxmlformats.org/drawingml/2006/picture" mc:Ignorable="w14 w15 w16se w16cid w16 w16cex w16sdtdh wp14">
+<w:document xmlns:wpc="http://schemas.microsoft.com/office/word/2010/wordprocessingCanvas" xmlns:cx="http://schemas.microsoft.com/office/drawing/2014/chartex" xmlns:cx1="http://schemas.microsoft.com/office/drawing/2015/9/8/chartex" xmlns:cx2="http://schemas.microsoft.com/office/drawing/2015/10/21/chartex" xmlns:cx3="http://schemas.microsoft.com/office/drawing/2016/5/9/chartex" xmlns:cx4="http://schemas.microsoft.com/office/drawing/2016/5/10/chartex" xmlns:cx5="http://schemas.microsoft.com/office/drawing/2016/5/11/chartex" xmlns:cx6="http://schemas.microsoft.com/office/drawing/2016/5/12/chartex" xmlns:cx7="http://schemas.microsoft.com/office/drawing/2016/5/13/chartex" xmlns:cx8="http://schemas.microsoft.com/office/drawing/2016/5/14/chartex" xmlns:mc="http://schemas.openxmlformats.org/markup-compatibility/2006" xmlns:aink="http://schemas.microsoft.com/office/drawing/2016/ink" xmlns:am3d="http://schemas.microsoft.com/office/drawing/2017/model3d" xmlns:o="urn:schemas-microsoft-com:office:office" xmlns:oel="http://schemas.microsoft.com/office/2019/extlst" xmlns:r="http://schemas.openxmlformats.org/officeDocument/2006/relationships" xmlns:m="http://schemas.openxmlformats.org/officeDocument/2006/math" xmlns:v="urn:schemas-microsoft-com:vml" xmlns:wp14="http://schemas.microsoft.com/office/word/2010/wordprocessingDrawing" xmlns:wp="http://schemas.openxmlformats.org/drawingml/2006/wordprocessingDrawing" xmlns:w10="urn:schemas-microsoft-com:office:word" xmlns:w="http://schemas.openxmlformats.org/wordprocessingml/2006/main" xmlns:w14="http://schemas.microsoft.com/office/word/2010/wordml" xmlns:w15="http://schemas.microsoft.com/office/word/2012/wordml" xmlns:w16cex="http://schemas.microsoft.com/office/word/2018/wordml/cex" xmlns:w16cid="http://schemas.microsoft.com/office/word/2016/wordml/cid" xmlns:w16="http://schemas.microsoft.com/office/word/2018/wordml" xmlns:w16sdtdh="http://schemas.microsoft.com/office/word/2020/wordml/sdtdatahash" xmlns:w16se="http://schemas.microsoft.com/office/word/2015/wordml/symex" xmlns:wpg="http://schemas.microsoft.com/office/word/2010/wordprocessingGroup" xmlns:wpi="http://schemas.microsoft.com/office/word/2010/wordprocessingInk" xmlns:wne="http://schemas.microsoft.com/office/word/2006/wordml" xmlns:wps="http://schemas.microsoft.com/office/word/2010/wordprocessingShape" mc:Ignorable="w14 w15 w16se w16cid w16 w16cex w16sdtdh wp14">
   <w:body>
     <w:p>
       <w:pPr>
@@ -74,7 +74,7 @@
         <w:ind w:left="770" w:right="708"/>
         <w:jc w:val="center"/>
         <w:rPr>
-          <w:rFonts w:ascii="Open Sans" w:hAnsi="Open Sans" w:eastAsia="Open Sans" w:cs="Open Sans"/>
+          <w:rFonts w:ascii="Open Sans" w:eastAsia="Open Sans" w:hAnsi="Open Sans" w:cs="Open Sans"/>
           <w:b/>
           <w:color w:val="3F3F3F"/>
           <w:sz w:val="36"/>
@@ -95,7 +95,7 @@
         <w:spacing w:before="200" w:line="240" w:lineRule="auto"/>
         <w:ind w:right="708"/>
         <w:rPr>
-          <w:rFonts w:ascii="Open Sans" w:hAnsi="Open Sans" w:eastAsia="Open Sans" w:cs="Open Sans"/>
+          <w:rFonts w:ascii="Open Sans" w:eastAsia="Open Sans" w:hAnsi="Open Sans" w:cs="Open Sans"/>
           <w:b/>
           <w:color w:val="3F3F3F"/>
           <w:sz w:val="36"/>
@@ -116,7 +116,7 @@
         <w:spacing w:before="200" w:line="240" w:lineRule="auto"/>
         <w:ind w:right="708"/>
         <w:rPr>
-          <w:rFonts w:ascii="Open Sans" w:hAnsi="Open Sans" w:eastAsia="Open Sans" w:cs="Open Sans"/>
+          <w:rFonts w:ascii="Open Sans" w:eastAsia="Open Sans" w:hAnsi="Open Sans" w:cs="Open Sans"/>
           <w:b/>
           <w:color w:val="3F3F3F"/>
           <w:sz w:val="36"/>
@@ -138,7 +138,7 @@
         <w:ind w:left="770" w:right="708"/>
         <w:jc w:val="center"/>
         <w:rPr>
-          <w:rFonts w:ascii="Open Sans" w:hAnsi="Open Sans" w:eastAsia="Open Sans" w:cs="Open Sans"/>
+          <w:rFonts w:ascii="Open Sans" w:eastAsia="Open Sans" w:hAnsi="Open Sans" w:cs="Open Sans"/>
           <w:b/>
           <w:color w:val="3F3F3F"/>
           <w:sz w:val="36"/>
@@ -159,7 +159,7 @@
         <w:spacing w:before="200" w:line="240" w:lineRule="auto"/>
         <w:ind w:right="708"/>
         <w:rPr>
-          <w:rFonts w:ascii="Open Sans" w:hAnsi="Open Sans" w:eastAsia="Open Sans" w:cs="Open Sans"/>
+          <w:rFonts w:ascii="Open Sans" w:eastAsia="Open Sans" w:hAnsi="Open Sans" w:cs="Open Sans"/>
           <w:b/>
           <w:color w:val="3F3F3F"/>
           <w:sz w:val="36"/>
@@ -181,7 +181,7 @@
         <w:ind w:left="770" w:right="708"/>
         <w:jc w:val="center"/>
         <w:rPr>
-          <w:rFonts w:ascii="Open Sans" w:hAnsi="Open Sans" w:eastAsia="Open Sans" w:cs="Open Sans"/>
+          <w:rFonts w:ascii="Open Sans" w:eastAsia="Open Sans" w:hAnsi="Open Sans" w:cs="Open Sans"/>
           <w:b/>
           <w:color w:val="404040" w:themeColor="text1" w:themeTint="BF"/>
           <w:sz w:val="36"/>
@@ -190,7 +190,7 @@
       </w:pPr>
       <w:r>
         <w:rPr>
-          <w:rFonts w:ascii="Open Sans" w:hAnsi="Open Sans" w:eastAsia="Open Sans" w:cs="Open Sans"/>
+          <w:rFonts w:ascii="Open Sans" w:eastAsia="Open Sans" w:hAnsi="Open Sans" w:cs="Open Sans"/>
           <w:b/>
           <w:color w:val="404040" w:themeColor="text1" w:themeTint="BF"/>
           <w:sz w:val="36"/>
@@ -200,7 +200,7 @@
       </w:r>
       <w:r>
         <w:rPr>
-          <w:rFonts w:ascii="Open Sans" w:hAnsi="Open Sans" w:eastAsia="Open Sans" w:cs="Open Sans"/>
+          <w:rFonts w:ascii="Open Sans" w:eastAsia="Open Sans" w:hAnsi="Open Sans" w:cs="Open Sans"/>
           <w:b/>
           <w:color w:val="404040" w:themeColor="text1" w:themeTint="BF"/>
           <w:sz w:val="36"/>
@@ -210,7 +210,7 @@
       </w:r>
       <w:r>
         <w:rPr>
-          <w:rFonts w:ascii="Open Sans" w:hAnsi="Open Sans" w:eastAsia="Open Sans" w:cs="Open Sans"/>
+          <w:rFonts w:ascii="Open Sans" w:eastAsia="Open Sans" w:hAnsi="Open Sans" w:cs="Open Sans"/>
           <w:b/>
           <w:color w:val="404040" w:themeColor="text1" w:themeTint="BF"/>
           <w:sz w:val="36"/>
@@ -220,7 +220,7 @@
       </w:r>
       <w:r>
         <w:rPr>
-          <w:rFonts w:ascii="Open Sans" w:hAnsi="Open Sans" w:eastAsia="Open Sans" w:cs="Open Sans"/>
+          <w:rFonts w:ascii="Open Sans" w:eastAsia="Open Sans" w:hAnsi="Open Sans" w:cs="Open Sans"/>
           <w:b/>
           <w:color w:val="404040" w:themeColor="text1" w:themeTint="BF"/>
           <w:sz w:val="36"/>
@@ -230,7 +230,7 @@
       </w:r>
       <w:r>
         <w:rPr>
-          <w:rFonts w:ascii="Open Sans" w:hAnsi="Open Sans" w:eastAsia="Open Sans" w:cs="Open Sans"/>
+          <w:rFonts w:ascii="Open Sans" w:eastAsia="Open Sans" w:hAnsi="Open Sans" w:cs="Open Sans"/>
           <w:b/>
           <w:color w:val="404040" w:themeColor="text1" w:themeTint="BF"/>
           <w:sz w:val="36"/>
@@ -240,7 +240,7 @@
       </w:r>
       <w:r>
         <w:rPr>
-          <w:rFonts w:ascii="Open Sans" w:hAnsi="Open Sans" w:eastAsia="Open Sans" w:cs="Open Sans"/>
+          <w:rFonts w:ascii="Open Sans" w:eastAsia="Open Sans" w:hAnsi="Open Sans" w:cs="Open Sans"/>
           <w:b/>
           <w:color w:val="404040" w:themeColor="text1" w:themeTint="BF"/>
           <w:sz w:val="36"/>
@@ -250,7 +250,7 @@
       </w:r>
       <w:r>
         <w:rPr>
-          <w:rFonts w:ascii="Open Sans" w:hAnsi="Open Sans" w:eastAsia="Open Sans" w:cs="Open Sans"/>
+          <w:rFonts w:ascii="Open Sans" w:eastAsia="Open Sans" w:hAnsi="Open Sans" w:cs="Open Sans"/>
           <w:b/>
           <w:color w:val="404040" w:themeColor="text1" w:themeTint="BF"/>
           <w:sz w:val="36"/>
@@ -260,7 +260,7 @@
       </w:r>
       <w:r>
         <w:rPr>
-          <w:rFonts w:ascii="Open Sans" w:hAnsi="Open Sans" w:eastAsia="Open Sans" w:cs="Open Sans"/>
+          <w:rFonts w:ascii="Open Sans" w:eastAsia="Open Sans" w:hAnsi="Open Sans" w:cs="Open Sans"/>
           <w:b/>
           <w:color w:val="404040" w:themeColor="text1" w:themeTint="BF"/>
           <w:sz w:val="36"/>
@@ -270,7 +270,7 @@
       </w:r>
       <w:r>
         <w:rPr>
-          <w:rFonts w:ascii="Open Sans" w:hAnsi="Open Sans" w:eastAsia="Open Sans" w:cs="Open Sans"/>
+          <w:rFonts w:ascii="Open Sans" w:eastAsia="Open Sans" w:hAnsi="Open Sans" w:cs="Open Sans"/>
           <w:b/>
           <w:color w:val="404040" w:themeColor="text1" w:themeTint="BF"/>
           <w:sz w:val="36"/>
@@ -293,7 +293,7 @@
         <w:ind w:left="770" w:right="708"/>
         <w:jc w:val="center"/>
         <w:rPr>
-          <w:rFonts w:ascii="Open Sans" w:hAnsi="Open Sans" w:eastAsia="Open Sans" w:cs="Open Sans"/>
+          <w:rFonts w:ascii="Open Sans" w:eastAsia="Open Sans" w:hAnsi="Open Sans" w:cs="Open Sans"/>
           <w:color w:val="404040" w:themeColor="text1" w:themeTint="BF"/>
           <w:sz w:val="28"/>
           <w:szCs w:val="28"/>
@@ -301,7 +301,7 @@
       </w:pPr>
       <w:r>
         <w:rPr>
-          <w:rFonts w:ascii="Open Sans" w:hAnsi="Open Sans" w:eastAsia="Open Sans" w:cs="Open Sans"/>
+          <w:rFonts w:ascii="Open Sans" w:eastAsia="Open Sans" w:hAnsi="Open Sans" w:cs="Open Sans"/>
           <w:color w:val="404040" w:themeColor="text1" w:themeTint="BF"/>
           <w:sz w:val="28"/>
           <w:szCs w:val="28"/>
@@ -310,7 +310,7 @@
       </w:r>
       <w:r>
         <w:rPr>
-          <w:rFonts w:ascii="Open Sans" w:hAnsi="Open Sans" w:eastAsia="Open Sans" w:cs="Open Sans"/>
+          <w:rFonts w:ascii="Open Sans" w:eastAsia="Open Sans" w:hAnsi="Open Sans" w:cs="Open Sans"/>
           <w:color w:val="404040" w:themeColor="text1" w:themeTint="BF"/>
           <w:sz w:val="28"/>
           <w:szCs w:val="28"/>
@@ -331,7 +331,7 @@
         <w:spacing w:before="1766" w:line="240" w:lineRule="auto"/>
         <w:ind w:left="2127"/>
         <w:rPr>
-          <w:rFonts w:ascii="Open Sans" w:hAnsi="Open Sans" w:eastAsia="Open Sans" w:cs="Open Sans"/>
+          <w:rFonts w:ascii="Open Sans" w:eastAsia="Open Sans" w:hAnsi="Open Sans" w:cs="Open Sans"/>
           <w:color w:val="3F3F3F"/>
           <w:sz w:val="28"/>
           <w:szCs w:val="28"/>
@@ -339,7 +339,7 @@
       </w:pPr>
       <w:r>
         <w:rPr>
-          <w:rFonts w:ascii="Open Sans" w:hAnsi="Open Sans" w:eastAsia="Open Sans" w:cs="Open Sans"/>
+          <w:rFonts w:ascii="Open Sans" w:eastAsia="Open Sans" w:hAnsi="Open Sans" w:cs="Open Sans"/>
           <w:noProof/>
           <w:color w:val="3F3F3F"/>
           <w:sz w:val="28"/>
@@ -395,7 +395,7 @@
         <w:spacing w:line="240" w:lineRule="auto"/>
         <w:jc w:val="center"/>
         <w:rPr>
-          <w:rFonts w:ascii="Open Sans" w:hAnsi="Open Sans" w:eastAsia="Open Sans" w:cs="Open Sans"/>
+          <w:rFonts w:ascii="Open Sans" w:eastAsia="Open Sans" w:hAnsi="Open Sans" w:cs="Open Sans"/>
           <w:b/>
           <w:color w:val="3F3F3F"/>
           <w:sz w:val="36"/>
@@ -406,7 +406,7 @@
     <w:p>
       <w:pPr>
         <w:rPr>
-          <w:rFonts w:ascii="Open Sans" w:hAnsi="Open Sans" w:eastAsia="Open Sans" w:cs="Open Sans"/>
+          <w:rFonts w:ascii="Open Sans" w:eastAsia="Open Sans" w:hAnsi="Open Sans" w:cs="Open Sans"/>
           <w:b/>
           <w:color w:val="3F3F3F"/>
           <w:sz w:val="36"/>
@@ -418,7 +418,7 @@
     <w:p>
       <w:pPr>
         <w:rPr>
-          <w:rFonts w:ascii="Open Sans" w:hAnsi="Open Sans" w:eastAsia="Open Sans" w:cs="Open Sans"/>
+          <w:rFonts w:ascii="Open Sans" w:eastAsia="Open Sans" w:hAnsi="Open Sans" w:cs="Open Sans"/>
           <w:b/>
           <w:color w:val="3F3F3F"/>
           <w:sz w:val="36"/>
@@ -430,7 +430,7 @@
     <w:p>
       <w:pPr>
         <w:rPr>
-          <w:rFonts w:ascii="Open Sans" w:hAnsi="Open Sans" w:eastAsia="Open Sans" w:cs="Open Sans"/>
+          <w:rFonts w:ascii="Open Sans" w:eastAsia="Open Sans" w:hAnsi="Open Sans" w:cs="Open Sans"/>
           <w:b/>
           <w:color w:val="3F3F3F"/>
           <w:sz w:val="36"/>
@@ -442,7 +442,7 @@
     <w:p>
       <w:pPr>
         <w:rPr>
-          <w:rFonts w:ascii="Open Sans" w:hAnsi="Open Sans" w:eastAsia="Open Sans" w:cs="Open Sans"/>
+          <w:rFonts w:ascii="Open Sans" w:eastAsia="Open Sans" w:hAnsi="Open Sans" w:cs="Open Sans"/>
           <w:b/>
           <w:color w:val="3F3F3F"/>
           <w:sz w:val="36"/>
@@ -454,7 +454,7 @@
     <w:p>
       <w:pPr>
         <w:rPr>
-          <w:rFonts w:ascii="Open Sans" w:hAnsi="Open Sans" w:eastAsia="Open Sans" w:cs="Open Sans"/>
+          <w:rFonts w:ascii="Open Sans" w:eastAsia="Open Sans" w:hAnsi="Open Sans" w:cs="Open Sans"/>
           <w:b/>
           <w:color w:val="3F3F3F"/>
           <w:sz w:val="36"/>
@@ -466,7 +466,7 @@
     <w:p>
       <w:pPr>
         <w:rPr>
-          <w:rFonts w:ascii="Open Sans" w:hAnsi="Open Sans" w:eastAsia="Open Sans" w:cs="Open Sans"/>
+          <w:rFonts w:ascii="Open Sans" w:eastAsia="Open Sans" w:hAnsi="Open Sans" w:cs="Open Sans"/>
           <w:b/>
           <w:color w:val="3F3F3F"/>
           <w:sz w:val="36"/>
@@ -476,7 +476,7 @@
       </w:pPr>
       <w:r>
         <w:rPr>
-          <w:rFonts w:ascii="Open Sans" w:hAnsi="Open Sans" w:eastAsia="Open Sans" w:cs="Open Sans"/>
+          <w:rFonts w:ascii="Open Sans" w:eastAsia="Open Sans" w:hAnsi="Open Sans" w:cs="Open Sans"/>
           <w:noProof/>
           <w:color w:val="3F3F3F"/>
           <w:sz w:val="28"/>
@@ -526,7 +526,7 @@
       <w:pPr>
         <w:jc w:val="center"/>
         <w:rPr>
-          <w:rFonts w:ascii="Open Sans" w:hAnsi="Open Sans" w:eastAsia="Open Sans" w:cs="Open Sans"/>
+          <w:rFonts w:ascii="Open Sans" w:eastAsia="Open Sans" w:hAnsi="Open Sans" w:cs="Open Sans"/>
           <w:b/>
           <w:color w:val="404040" w:themeColor="text1" w:themeTint="BF"/>
           <w:sz w:val="32"/>
@@ -536,7 +536,7 @@
       </w:pPr>
       <w:r>
         <w:rPr>
-          <w:rFonts w:ascii="Open Sans" w:hAnsi="Open Sans" w:eastAsia="Open Sans" w:cs="Open Sans"/>
+          <w:rFonts w:ascii="Open Sans" w:eastAsia="Open Sans" w:hAnsi="Open Sans" w:cs="Open Sans"/>
           <w:b/>
           <w:color w:val="3F3F3F"/>
           <w:sz w:val="32"/>
@@ -548,7 +548,7 @@
       </w:r>
       <w:r>
         <w:rPr>
-          <w:rFonts w:ascii="Open Sans" w:hAnsi="Open Sans" w:eastAsia="Open Sans" w:cs="Open Sans"/>
+          <w:rFonts w:ascii="Open Sans" w:eastAsia="Open Sans" w:hAnsi="Open Sans" w:cs="Open Sans"/>
           <w:b/>
           <w:color w:val="3F3F3F"/>
           <w:sz w:val="32"/>
@@ -559,7 +559,7 @@
       </w:r>
       <w:r>
         <w:rPr>
-          <w:rFonts w:ascii="Open Sans" w:hAnsi="Open Sans" w:eastAsia="Open Sans" w:cs="Open Sans"/>
+          <w:rFonts w:ascii="Open Sans" w:eastAsia="Open Sans" w:hAnsi="Open Sans" w:cs="Open Sans"/>
           <w:b/>
           <w:color w:val="3F3F3F"/>
           <w:sz w:val="32"/>
@@ -570,7 +570,7 @@
       </w:r>
       <w:r>
         <w:rPr>
-          <w:rFonts w:ascii="Open Sans" w:hAnsi="Open Sans" w:eastAsia="Open Sans" w:cs="Open Sans"/>
+          <w:rFonts w:ascii="Open Sans" w:eastAsia="Open Sans" w:hAnsi="Open Sans" w:cs="Open Sans"/>
           <w:b/>
           <w:color w:val="404040" w:themeColor="text1" w:themeTint="BF"/>
           <w:sz w:val="32"/>
@@ -581,7 +581,7 @@
       </w:r>
       <w:r>
         <w:rPr>
-          <w:rFonts w:ascii="Open Sans" w:hAnsi="Open Sans" w:eastAsia="Open Sans" w:cs="Open Sans"/>
+          <w:rFonts w:ascii="Open Sans" w:eastAsia="Open Sans" w:hAnsi="Open Sans" w:cs="Open Sans"/>
           <w:b/>
           <w:color w:val="404040" w:themeColor="text1" w:themeTint="BF"/>
           <w:sz w:val="32"/>
@@ -592,7 +592,7 @@
       </w:r>
       <w:r>
         <w:rPr>
-          <w:rFonts w:ascii="Open Sans" w:hAnsi="Open Sans" w:eastAsia="Open Sans" w:cs="Open Sans"/>
+          <w:rFonts w:ascii="Open Sans" w:eastAsia="Open Sans" w:hAnsi="Open Sans" w:cs="Open Sans"/>
           <w:b/>
           <w:color w:val="404040" w:themeColor="text1" w:themeTint="BF"/>
           <w:sz w:val="32"/>
@@ -603,7 +603,7 @@
       </w:r>
       <w:r>
         <w:rPr>
-          <w:rFonts w:ascii="Open Sans" w:hAnsi="Open Sans" w:eastAsia="Open Sans" w:cs="Open Sans"/>
+          <w:rFonts w:ascii="Open Sans" w:eastAsia="Open Sans" w:hAnsi="Open Sans" w:cs="Open Sans"/>
           <w:b/>
           <w:color w:val="404040" w:themeColor="text1" w:themeTint="BF"/>
           <w:sz w:val="32"/>
@@ -614,7 +614,7 @@
       </w:r>
       <w:r>
         <w:rPr>
-          <w:rFonts w:ascii="Open Sans" w:hAnsi="Open Sans" w:eastAsia="Open Sans" w:cs="Open Sans"/>
+          <w:rFonts w:ascii="Open Sans" w:eastAsia="Open Sans" w:hAnsi="Open Sans" w:cs="Open Sans"/>
           <w:b/>
           <w:color w:val="404040" w:themeColor="text1" w:themeTint="BF"/>
           <w:sz w:val="32"/>
@@ -625,7 +625,7 @@
       </w:r>
       <w:r>
         <w:rPr>
-          <w:rFonts w:ascii="Open Sans" w:hAnsi="Open Sans" w:eastAsia="Open Sans" w:cs="Open Sans"/>
+          <w:rFonts w:ascii="Open Sans" w:eastAsia="Open Sans" w:hAnsi="Open Sans" w:cs="Open Sans"/>
           <w:b/>
           <w:color w:val="404040" w:themeColor="text1" w:themeTint="BF"/>
           <w:sz w:val="32"/>
@@ -636,7 +636,7 @@
       </w:r>
       <w:r>
         <w:rPr>
-          <w:rFonts w:ascii="Open Sans" w:hAnsi="Open Sans" w:eastAsia="Open Sans" w:cs="Open Sans"/>
+          <w:rFonts w:ascii="Open Sans" w:eastAsia="Open Sans" w:hAnsi="Open Sans" w:cs="Open Sans"/>
           <w:b/>
           <w:color w:val="404040" w:themeColor="text1" w:themeTint="BF"/>
           <w:sz w:val="32"/>
@@ -647,7 +647,7 @@
       </w:r>
       <w:r>
         <w:rPr>
-          <w:rFonts w:ascii="Open Sans" w:hAnsi="Open Sans" w:eastAsia="Open Sans" w:cs="Open Sans"/>
+          <w:rFonts w:ascii="Open Sans" w:eastAsia="Open Sans" w:hAnsi="Open Sans" w:cs="Open Sans"/>
           <w:b/>
           <w:color w:val="404040" w:themeColor="text1" w:themeTint="BF"/>
           <w:sz w:val="32"/>
@@ -658,7 +658,7 @@
       </w:r>
       <w:r>
         <w:rPr>
-          <w:rFonts w:ascii="Open Sans" w:hAnsi="Open Sans" w:eastAsia="Open Sans" w:cs="Open Sans"/>
+          <w:rFonts w:ascii="Open Sans" w:eastAsia="Open Sans" w:hAnsi="Open Sans" w:cs="Open Sans"/>
           <w:b/>
           <w:color w:val="404040" w:themeColor="text1" w:themeTint="BF"/>
           <w:sz w:val="32"/>
@@ -959,10 +959,18 @@
       <w:r>
         <w:rPr>
           <w:rFonts w:ascii="Open Sans" w:hAnsi="Open Sans" w:cs="Open Sans"/>
-          <w:color w:val="404040" w:themeColor="text1" w:themeTint="BF" w:themeShade="FF"/>
+          <w:color w:val="404040" w:themeColor="text1" w:themeTint="BF"/>
           <w:lang w:val="en-US"/>
         </w:rPr>
         <w:t>A welcome message should initially be displayed in the e-commerce application, such as "Welcome to the Demo Marketplace".</w:t>
+      </w:r>
+      <w:r>
+        <w:rPr>
+          <w:rFonts w:ascii="Open Sans" w:hAnsi="Open Sans" w:cs="Open Sans"/>
+          <w:color w:val="404040" w:themeColor="text1" w:themeTint="BF"/>
+          <w:lang w:val="en-US"/>
+        </w:rPr>
+        <w:t xml:space="preserve"> - Done</w:t>
       </w:r>
     </w:p>
     <w:p>
@@ -986,6 +994,14 @@
           <w:lang w:val="en-US"/>
         </w:rPr>
         <w:t>User login and admin login should be created once the code for the welcome message has been written. For the creation of demo login and admin login, demo databases for those should be created for the user and admin verification, and session id creation.</w:t>
+      </w:r>
+      <w:r>
+        <w:rPr>
+          <w:rFonts w:ascii="Open Sans" w:hAnsi="Open Sans" w:cs="Open Sans"/>
+          <w:color w:val="404040" w:themeColor="text1" w:themeTint="BF"/>
+          <w:lang w:val="en-US"/>
+        </w:rPr>
+        <w:t xml:space="preserve"> </w:t>
       </w:r>
     </w:p>
     <w:p>
@@ -1152,7 +1168,25 @@
           <w:color w:val="404040" w:themeColor="text1" w:themeTint="BF"/>
           <w:lang w:val="en-US"/>
         </w:rPr>
-        <w:t>The admin should then have the ability to remove any existing products from the already-generated catalog.</w:t>
+        <w:t xml:space="preserve">The admin should then </w:t>
+      </w:r>
+      <w:proofErr w:type="gramStart"/>
+      <w:r>
+        <w:rPr>
+          <w:rFonts w:ascii="Open Sans" w:hAnsi="Open Sans" w:cs="Open Sans"/>
+          <w:color w:val="404040" w:themeColor="text1" w:themeTint="BF"/>
+          <w:lang w:val="en-US"/>
+        </w:rPr>
+        <w:t>have the ability to</w:t>
+      </w:r>
+      <w:proofErr w:type="gramEnd"/>
+      <w:r>
+        <w:rPr>
+          <w:rFonts w:ascii="Open Sans" w:hAnsi="Open Sans" w:cs="Open Sans"/>
+          <w:color w:val="404040" w:themeColor="text1" w:themeTint="BF"/>
+          <w:lang w:val="en-US"/>
+        </w:rPr>
+        <w:t xml:space="preserve"> remove any existing products from the already-generated catalog.</w:t>
       </w:r>
     </w:p>
     <w:p>
@@ -1204,7 +1238,7 @@
       </w:r>
     </w:p>
     <w:sectPr>
-      <w:pgSz w:w="12240" w:h="15840" w:orient="portrait"/>
+      <w:pgSz w:w="12240" w:h="15840"/>
       <w:pgMar w:top="961" w:right="1410" w:bottom="1448" w:left="1442" w:header="0" w:footer="720" w:gutter="0"/>
       <w:pgNumType w:start="1"/>
       <w:cols w:space="720"/>
@@ -1653,7 +1687,7 @@
         <w:ind w:left="720" w:hanging="360"/>
       </w:pPr>
       <w:rPr>
-        <w:rFonts w:ascii="Arial" w:hAnsi="Arial" w:eastAsia="Arial" w:cs="Arial"/>
+        <w:rFonts w:ascii="Arial" w:eastAsia="Arial" w:hAnsi="Arial" w:cs="Arial"/>
         <w:b w:val="0"/>
       </w:rPr>
     </w:lvl>
@@ -1743,7 +1777,7 @@
         <w:ind w:left="720" w:hanging="360"/>
       </w:pPr>
       <w:rPr>
-        <w:rFonts w:hint="default" w:ascii="Symbol" w:hAnsi="Symbol"/>
+        <w:rFonts w:ascii="Symbol" w:hAnsi="Symbol" w:hint="default"/>
       </w:rPr>
     </w:lvl>
     <w:lvl w:ilvl="1" w:tplc="40090003" w:tentative="1">
@@ -1755,7 +1789,7 @@
         <w:ind w:left="1440" w:hanging="360"/>
       </w:pPr>
       <w:rPr>
-        <w:rFonts w:hint="default" w:ascii="Courier New" w:hAnsi="Courier New" w:cs="Courier New"/>
+        <w:rFonts w:ascii="Courier New" w:hAnsi="Courier New" w:cs="Courier New" w:hint="default"/>
       </w:rPr>
     </w:lvl>
     <w:lvl w:ilvl="2" w:tplc="40090005" w:tentative="1">
@@ -1767,7 +1801,7 @@
         <w:ind w:left="2160" w:hanging="360"/>
       </w:pPr>
       <w:rPr>
-        <w:rFonts w:hint="default" w:ascii="Wingdings" w:hAnsi="Wingdings"/>
+        <w:rFonts w:ascii="Wingdings" w:hAnsi="Wingdings" w:hint="default"/>
       </w:rPr>
     </w:lvl>
     <w:lvl w:ilvl="3" w:tplc="40090001" w:tentative="1">
@@ -1779,7 +1813,7 @@
         <w:ind w:left="2880" w:hanging="360"/>
       </w:pPr>
       <w:rPr>
-        <w:rFonts w:hint="default" w:ascii="Symbol" w:hAnsi="Symbol"/>
+        <w:rFonts w:ascii="Symbol" w:hAnsi="Symbol" w:hint="default"/>
       </w:rPr>
     </w:lvl>
     <w:lvl w:ilvl="4" w:tplc="40090003" w:tentative="1">
@@ -1791,7 +1825,7 @@
         <w:ind w:left="3600" w:hanging="360"/>
       </w:pPr>
       <w:rPr>
-        <w:rFonts w:hint="default" w:ascii="Courier New" w:hAnsi="Courier New" w:cs="Courier New"/>
+        <w:rFonts w:ascii="Courier New" w:hAnsi="Courier New" w:cs="Courier New" w:hint="default"/>
       </w:rPr>
     </w:lvl>
     <w:lvl w:ilvl="5" w:tplc="40090005" w:tentative="1">
@@ -1803,7 +1837,7 @@
         <w:ind w:left="4320" w:hanging="360"/>
       </w:pPr>
       <w:rPr>
-        <w:rFonts w:hint="default" w:ascii="Wingdings" w:hAnsi="Wingdings"/>
+        <w:rFonts w:ascii="Wingdings" w:hAnsi="Wingdings" w:hint="default"/>
       </w:rPr>
     </w:lvl>
     <w:lvl w:ilvl="6" w:tplc="40090001" w:tentative="1">
@@ -1815,7 +1849,7 @@
         <w:ind w:left="5040" w:hanging="360"/>
       </w:pPr>
       <w:rPr>
-        <w:rFonts w:hint="default" w:ascii="Symbol" w:hAnsi="Symbol"/>
+        <w:rFonts w:ascii="Symbol" w:hAnsi="Symbol" w:hint="default"/>
       </w:rPr>
     </w:lvl>
     <w:lvl w:ilvl="7" w:tplc="40090003" w:tentative="1">
@@ -1827,7 +1861,7 @@
         <w:ind w:left="5760" w:hanging="360"/>
       </w:pPr>
       <w:rPr>
-        <w:rFonts w:hint="default" w:ascii="Courier New" w:hAnsi="Courier New" w:cs="Courier New"/>
+        <w:rFonts w:ascii="Courier New" w:hAnsi="Courier New" w:cs="Courier New" w:hint="default"/>
       </w:rPr>
     </w:lvl>
     <w:lvl w:ilvl="8" w:tplc="40090005" w:tentative="1">
@@ -1839,7 +1873,7 @@
         <w:ind w:left="6480" w:hanging="360"/>
       </w:pPr>
       <w:rPr>
-        <w:rFonts w:hint="default" w:ascii="Wingdings" w:hAnsi="Wingdings"/>
+        <w:rFonts w:ascii="Wingdings" w:hAnsi="Wingdings" w:hint="default"/>
       </w:rPr>
     </w:lvl>
   </w:abstractNum>
@@ -2144,7 +2178,7 @@
         <w:ind w:left="720" w:hanging="360"/>
       </w:pPr>
       <w:rPr>
-        <w:rFonts w:hint="default" w:ascii="Symbol" w:hAnsi="Symbol"/>
+        <w:rFonts w:ascii="Symbol" w:hAnsi="Symbol" w:hint="default"/>
       </w:rPr>
     </w:lvl>
     <w:lvl w:ilvl="1" w:tplc="40090003" w:tentative="1">
@@ -2156,7 +2190,7 @@
         <w:ind w:left="1440" w:hanging="360"/>
       </w:pPr>
       <w:rPr>
-        <w:rFonts w:hint="default" w:ascii="Courier New" w:hAnsi="Courier New" w:cs="Courier New"/>
+        <w:rFonts w:ascii="Courier New" w:hAnsi="Courier New" w:cs="Courier New" w:hint="default"/>
       </w:rPr>
     </w:lvl>
     <w:lvl w:ilvl="2" w:tplc="40090005" w:tentative="1">
@@ -2168,7 +2202,7 @@
         <w:ind w:left="2160" w:hanging="360"/>
       </w:pPr>
       <w:rPr>
-        <w:rFonts w:hint="default" w:ascii="Wingdings" w:hAnsi="Wingdings"/>
+        <w:rFonts w:ascii="Wingdings" w:hAnsi="Wingdings" w:hint="default"/>
       </w:rPr>
     </w:lvl>
     <w:lvl w:ilvl="3" w:tplc="40090001" w:tentative="1">
@@ -2180,7 +2214,7 @@
         <w:ind w:left="2880" w:hanging="360"/>
       </w:pPr>
       <w:rPr>
-        <w:rFonts w:hint="default" w:ascii="Symbol" w:hAnsi="Symbol"/>
+        <w:rFonts w:ascii="Symbol" w:hAnsi="Symbol" w:hint="default"/>
       </w:rPr>
     </w:lvl>
     <w:lvl w:ilvl="4" w:tplc="40090003" w:tentative="1">
@@ -2192,7 +2226,7 @@
         <w:ind w:left="3600" w:hanging="360"/>
       </w:pPr>
       <w:rPr>
-        <w:rFonts w:hint="default" w:ascii="Courier New" w:hAnsi="Courier New" w:cs="Courier New"/>
+        <w:rFonts w:ascii="Courier New" w:hAnsi="Courier New" w:cs="Courier New" w:hint="default"/>
       </w:rPr>
     </w:lvl>
     <w:lvl w:ilvl="5" w:tplc="40090005" w:tentative="1">
@@ -2204,7 +2238,7 @@
         <w:ind w:left="4320" w:hanging="360"/>
       </w:pPr>
       <w:rPr>
-        <w:rFonts w:hint="default" w:ascii="Wingdings" w:hAnsi="Wingdings"/>
+        <w:rFonts w:ascii="Wingdings" w:hAnsi="Wingdings" w:hint="default"/>
       </w:rPr>
     </w:lvl>
     <w:lvl w:ilvl="6" w:tplc="40090001" w:tentative="1">
@@ -2216,7 +2250,7 @@
         <w:ind w:left="5040" w:hanging="360"/>
       </w:pPr>
       <w:rPr>
-        <w:rFonts w:hint="default" w:ascii="Symbol" w:hAnsi="Symbol"/>
+        <w:rFonts w:ascii="Symbol" w:hAnsi="Symbol" w:hint="default"/>
       </w:rPr>
     </w:lvl>
     <w:lvl w:ilvl="7" w:tplc="40090003" w:tentative="1">
@@ -2228,7 +2262,7 @@
         <w:ind w:left="5760" w:hanging="360"/>
       </w:pPr>
       <w:rPr>
-        <w:rFonts w:hint="default" w:ascii="Courier New" w:hAnsi="Courier New" w:cs="Courier New"/>
+        <w:rFonts w:ascii="Courier New" w:hAnsi="Courier New" w:cs="Courier New" w:hint="default"/>
       </w:rPr>
     </w:lvl>
     <w:lvl w:ilvl="8" w:tplc="40090005" w:tentative="1">
@@ -2240,7 +2274,7 @@
         <w:ind w:left="6480" w:hanging="360"/>
       </w:pPr>
       <w:rPr>
-        <w:rFonts w:hint="default" w:ascii="Wingdings" w:hAnsi="Wingdings"/>
+        <w:rFonts w:ascii="Wingdings" w:hAnsi="Wingdings" w:hint="default"/>
       </w:rPr>
     </w:lvl>
   </w:abstractNum>
@@ -2257,7 +2291,7 @@
         <w:ind w:left="720" w:hanging="360"/>
       </w:pPr>
       <w:rPr>
-        <w:rFonts w:ascii="Noto Sans Symbols" w:hAnsi="Noto Sans Symbols" w:eastAsia="Noto Sans Symbols" w:cs="Noto Sans Symbols"/>
+        <w:rFonts w:ascii="Noto Sans Symbols" w:eastAsia="Noto Sans Symbols" w:hAnsi="Noto Sans Symbols" w:cs="Noto Sans Symbols"/>
       </w:rPr>
     </w:lvl>
     <w:lvl w:ilvl="1">
@@ -2269,7 +2303,7 @@
         <w:ind w:left="1440" w:hanging="360"/>
       </w:pPr>
       <w:rPr>
-        <w:rFonts w:ascii="Courier New" w:hAnsi="Courier New" w:eastAsia="Courier New" w:cs="Courier New"/>
+        <w:rFonts w:ascii="Courier New" w:eastAsia="Courier New" w:hAnsi="Courier New" w:cs="Courier New"/>
       </w:rPr>
     </w:lvl>
     <w:lvl w:ilvl="2">
@@ -2281,7 +2315,7 @@
         <w:ind w:left="2160" w:hanging="360"/>
       </w:pPr>
       <w:rPr>
-        <w:rFonts w:ascii="Noto Sans Symbols" w:hAnsi="Noto Sans Symbols" w:eastAsia="Noto Sans Symbols" w:cs="Noto Sans Symbols"/>
+        <w:rFonts w:ascii="Noto Sans Symbols" w:eastAsia="Noto Sans Symbols" w:hAnsi="Noto Sans Symbols" w:cs="Noto Sans Symbols"/>
       </w:rPr>
     </w:lvl>
     <w:lvl w:ilvl="3">
@@ -2293,7 +2327,7 @@
         <w:ind w:left="2880" w:hanging="360"/>
       </w:pPr>
       <w:rPr>
-        <w:rFonts w:ascii="Noto Sans Symbols" w:hAnsi="Noto Sans Symbols" w:eastAsia="Noto Sans Symbols" w:cs="Noto Sans Symbols"/>
+        <w:rFonts w:ascii="Noto Sans Symbols" w:eastAsia="Noto Sans Symbols" w:hAnsi="Noto Sans Symbols" w:cs="Noto Sans Symbols"/>
       </w:rPr>
     </w:lvl>
     <w:lvl w:ilvl="4">
@@ -2305,7 +2339,7 @@
         <w:ind w:left="3600" w:hanging="360"/>
       </w:pPr>
       <w:rPr>
-        <w:rFonts w:ascii="Courier New" w:hAnsi="Courier New" w:eastAsia="Courier New" w:cs="Courier New"/>
+        <w:rFonts w:ascii="Courier New" w:eastAsia="Courier New" w:hAnsi="Courier New" w:cs="Courier New"/>
       </w:rPr>
     </w:lvl>
     <w:lvl w:ilvl="5">
@@ -2317,7 +2351,7 @@
         <w:ind w:left="4320" w:hanging="360"/>
       </w:pPr>
       <w:rPr>
-        <w:rFonts w:ascii="Noto Sans Symbols" w:hAnsi="Noto Sans Symbols" w:eastAsia="Noto Sans Symbols" w:cs="Noto Sans Symbols"/>
+        <w:rFonts w:ascii="Noto Sans Symbols" w:eastAsia="Noto Sans Symbols" w:hAnsi="Noto Sans Symbols" w:cs="Noto Sans Symbols"/>
       </w:rPr>
     </w:lvl>
     <w:lvl w:ilvl="6">
@@ -2329,7 +2363,7 @@
         <w:ind w:left="5040" w:hanging="360"/>
       </w:pPr>
       <w:rPr>
-        <w:rFonts w:ascii="Noto Sans Symbols" w:hAnsi="Noto Sans Symbols" w:eastAsia="Noto Sans Symbols" w:cs="Noto Sans Symbols"/>
+        <w:rFonts w:ascii="Noto Sans Symbols" w:eastAsia="Noto Sans Symbols" w:hAnsi="Noto Sans Symbols" w:cs="Noto Sans Symbols"/>
       </w:rPr>
     </w:lvl>
     <w:lvl w:ilvl="7">
@@ -2341,7 +2375,7 @@
         <w:ind w:left="5760" w:hanging="360"/>
       </w:pPr>
       <w:rPr>
-        <w:rFonts w:ascii="Courier New" w:hAnsi="Courier New" w:eastAsia="Courier New" w:cs="Courier New"/>
+        <w:rFonts w:ascii="Courier New" w:eastAsia="Courier New" w:hAnsi="Courier New" w:cs="Courier New"/>
       </w:rPr>
     </w:lvl>
     <w:lvl w:ilvl="8">
@@ -2353,7 +2387,7 @@
         <w:ind w:left="6480" w:hanging="360"/>
       </w:pPr>
       <w:rPr>
-        <w:rFonts w:ascii="Noto Sans Symbols" w:hAnsi="Noto Sans Symbols" w:eastAsia="Noto Sans Symbols" w:cs="Noto Sans Symbols"/>
+        <w:rFonts w:ascii="Noto Sans Symbols" w:eastAsia="Noto Sans Symbols" w:hAnsi="Noto Sans Symbols" w:cs="Noto Sans Symbols"/>
       </w:rPr>
     </w:lvl>
   </w:abstractNum>
@@ -3040,7 +3074,7 @@
   <w:docDefaults>
     <w:rPrDefault>
       <w:rPr>
-        <w:rFonts w:ascii="Arial" w:hAnsi="Arial" w:eastAsia="Arial" w:cs="Arial"/>
+        <w:rFonts w:ascii="Arial" w:eastAsia="Arial" w:hAnsi="Arial" w:cs="Arial"/>
         <w:sz w:val="22"/>
         <w:szCs w:val="22"/>
         <w:lang w:val="en-IN" w:eastAsia="en-IN" w:bidi="ar-SA"/>
@@ -3055,14 +3089,14 @@
   <w:latentStyles w:defLockedState="0" w:defUIPriority="99" w:defSemiHidden="0" w:defUnhideWhenUsed="0" w:defQFormat="0" w:count="376">
     <w:lsdException w:name="Normal" w:uiPriority="0" w:qFormat="1"/>
     <w:lsdException w:name="heading 1" w:uiPriority="9" w:qFormat="1"/>
-    <w:lsdException w:name="heading 2" w:uiPriority="9" w:semiHidden="1" w:unhideWhenUsed="1" w:qFormat="1"/>
-    <w:lsdException w:name="heading 3" w:uiPriority="9" w:semiHidden="1" w:unhideWhenUsed="1" w:qFormat="1"/>
-    <w:lsdException w:name="heading 4" w:uiPriority="9" w:semiHidden="1" w:unhideWhenUsed="1" w:qFormat="1"/>
-    <w:lsdException w:name="heading 5" w:uiPriority="9" w:semiHidden="1" w:unhideWhenUsed="1" w:qFormat="1"/>
-    <w:lsdException w:name="heading 6" w:uiPriority="9" w:semiHidden="1" w:unhideWhenUsed="1" w:qFormat="1"/>
-    <w:lsdException w:name="heading 7" w:uiPriority="9" w:semiHidden="1" w:unhideWhenUsed="1" w:qFormat="1"/>
-    <w:lsdException w:name="heading 8" w:uiPriority="9" w:semiHidden="1" w:unhideWhenUsed="1" w:qFormat="1"/>
-    <w:lsdException w:name="heading 9" w:uiPriority="9" w:semiHidden="1" w:unhideWhenUsed="1" w:qFormat="1"/>
+    <w:lsdException w:name="heading 2" w:semiHidden="1" w:uiPriority="9" w:unhideWhenUsed="1" w:qFormat="1"/>
+    <w:lsdException w:name="heading 3" w:semiHidden="1" w:uiPriority="9" w:unhideWhenUsed="1" w:qFormat="1"/>
+    <w:lsdException w:name="heading 4" w:semiHidden="1" w:uiPriority="9" w:unhideWhenUsed="1" w:qFormat="1"/>
+    <w:lsdException w:name="heading 5" w:semiHidden="1" w:uiPriority="9" w:unhideWhenUsed="1" w:qFormat="1"/>
+    <w:lsdException w:name="heading 6" w:semiHidden="1" w:uiPriority="9" w:unhideWhenUsed="1" w:qFormat="1"/>
+    <w:lsdException w:name="heading 7" w:semiHidden="1" w:uiPriority="9" w:unhideWhenUsed="1" w:qFormat="1"/>
+    <w:lsdException w:name="heading 8" w:semiHidden="1" w:uiPriority="9" w:unhideWhenUsed="1" w:qFormat="1"/>
+    <w:lsdException w:name="heading 9" w:semiHidden="1" w:uiPriority="9" w:unhideWhenUsed="1" w:qFormat="1"/>
     <w:lsdException w:name="index 1" w:semiHidden="1" w:unhideWhenUsed="1"/>
     <w:lsdException w:name="index 2" w:semiHidden="1" w:unhideWhenUsed="1"/>
     <w:lsdException w:name="index 3" w:semiHidden="1" w:unhideWhenUsed="1"/>
@@ -3072,22 +3106,22 @@
     <w:lsdException w:name="index 7" w:semiHidden="1" w:unhideWhenUsed="1"/>
     <w:lsdException w:name="index 8" w:semiHidden="1" w:unhideWhenUsed="1"/>
     <w:lsdException w:name="index 9" w:semiHidden="1" w:unhideWhenUsed="1"/>
-    <w:lsdException w:name="toc 1" w:uiPriority="39" w:semiHidden="1" w:unhideWhenUsed="1"/>
-    <w:lsdException w:name="toc 2" w:uiPriority="39" w:semiHidden="1" w:unhideWhenUsed="1"/>
-    <w:lsdException w:name="toc 3" w:uiPriority="39" w:semiHidden="1" w:unhideWhenUsed="1"/>
-    <w:lsdException w:name="toc 4" w:uiPriority="39" w:semiHidden="1" w:unhideWhenUsed="1"/>
-    <w:lsdException w:name="toc 5" w:uiPriority="39" w:semiHidden="1" w:unhideWhenUsed="1"/>
-    <w:lsdException w:name="toc 6" w:uiPriority="39" w:semiHidden="1" w:unhideWhenUsed="1"/>
-    <w:lsdException w:name="toc 7" w:uiPriority="39" w:semiHidden="1" w:unhideWhenUsed="1"/>
-    <w:lsdException w:name="toc 8" w:uiPriority="39" w:semiHidden="1" w:unhideWhenUsed="1"/>
-    <w:lsdException w:name="toc 9" w:uiPriority="39" w:semiHidden="1" w:unhideWhenUsed="1"/>
+    <w:lsdException w:name="toc 1" w:semiHidden="1" w:uiPriority="39" w:unhideWhenUsed="1"/>
+    <w:lsdException w:name="toc 2" w:semiHidden="1" w:uiPriority="39" w:unhideWhenUsed="1"/>
+    <w:lsdException w:name="toc 3" w:semiHidden="1" w:uiPriority="39" w:unhideWhenUsed="1"/>
+    <w:lsdException w:name="toc 4" w:semiHidden="1" w:uiPriority="39" w:unhideWhenUsed="1"/>
+    <w:lsdException w:name="toc 5" w:semiHidden="1" w:uiPriority="39" w:unhideWhenUsed="1"/>
+    <w:lsdException w:name="toc 6" w:semiHidden="1" w:uiPriority="39" w:unhideWhenUsed="1"/>
+    <w:lsdException w:name="toc 7" w:semiHidden="1" w:uiPriority="39" w:unhideWhenUsed="1"/>
+    <w:lsdException w:name="toc 8" w:semiHidden="1" w:uiPriority="39" w:unhideWhenUsed="1"/>
+    <w:lsdException w:name="toc 9" w:semiHidden="1" w:uiPriority="39" w:unhideWhenUsed="1"/>
     <w:lsdException w:name="Normal Indent" w:semiHidden="1" w:unhideWhenUsed="1"/>
     <w:lsdException w:name="footnote text" w:semiHidden="1" w:unhideWhenUsed="1"/>
     <w:lsdException w:name="annotation text" w:semiHidden="1" w:unhideWhenUsed="1"/>
     <w:lsdException w:name="header" w:semiHidden="1" w:unhideWhenUsed="1"/>
     <w:lsdException w:name="footer" w:semiHidden="1" w:unhideWhenUsed="1"/>
     <w:lsdException w:name="index heading" w:semiHidden="1" w:unhideWhenUsed="1"/>
-    <w:lsdException w:name="caption" w:uiPriority="35" w:semiHidden="1" w:unhideWhenUsed="1" w:qFormat="1"/>
+    <w:lsdException w:name="caption" w:semiHidden="1" w:uiPriority="35" w:unhideWhenUsed="1" w:qFormat="1"/>
     <w:lsdException w:name="table of figures" w:semiHidden="1" w:unhideWhenUsed="1"/>
     <w:lsdException w:name="envelope address" w:semiHidden="1" w:unhideWhenUsed="1"/>
     <w:lsdException w:name="envelope return" w:semiHidden="1" w:unhideWhenUsed="1"/>
@@ -3118,7 +3152,7 @@
     <w:lsdException w:name="Title" w:uiPriority="10" w:qFormat="1"/>
     <w:lsdException w:name="Closing" w:semiHidden="1" w:unhideWhenUsed="1"/>
     <w:lsdException w:name="Signature" w:semiHidden="1" w:unhideWhenUsed="1"/>
-    <w:lsdException w:name="Default Paragraph Font" w:uiPriority="1" w:semiHidden="1" w:unhideWhenUsed="1"/>
+    <w:lsdException w:name="Default Paragraph Font" w:semiHidden="1" w:uiPriority="1" w:unhideWhenUsed="1"/>
     <w:lsdException w:name="Body Text" w:semiHidden="1" w:unhideWhenUsed="1"/>
     <w:lsdException w:name="Body Text Indent" w:semiHidden="1" w:unhideWhenUsed="1"/>
     <w:lsdException w:name="List Continue" w:semiHidden="1" w:unhideWhenUsed="1"/>
@@ -3318,8 +3352,8 @@
     <w:lsdException w:name="Subtle Reference" w:uiPriority="31" w:qFormat="1"/>
     <w:lsdException w:name="Intense Reference" w:uiPriority="32" w:qFormat="1"/>
     <w:lsdException w:name="Book Title" w:uiPriority="33" w:qFormat="1"/>
-    <w:lsdException w:name="Bibliography" w:uiPriority="37" w:semiHidden="1" w:unhideWhenUsed="1"/>
-    <w:lsdException w:name="TOC Heading" w:uiPriority="39" w:semiHidden="1" w:unhideWhenUsed="1" w:qFormat="1"/>
+    <w:lsdException w:name="Bibliography" w:semiHidden="1" w:uiPriority="37" w:unhideWhenUsed="1"/>
+    <w:lsdException w:name="TOC Heading" w:semiHidden="1" w:uiPriority="39" w:unhideWhenUsed="1" w:qFormat="1"/>
     <w:lsdException w:name="Plain Table 1" w:uiPriority="41"/>
     <w:lsdException w:name="Plain Table 2" w:uiPriority="42"/>
     <w:lsdException w:name="Plain Table 3" w:uiPriority="43"/>
@@ -3430,7 +3464,7 @@
     <w:lsdException w:name="Unresolved Mention" w:semiHidden="1" w:unhideWhenUsed="1"/>
     <w:lsdException w:name="Smart Link" w:semiHidden="1" w:unhideWhenUsed="1"/>
   </w:latentStyles>
-  <w:style w:type="paragraph" w:styleId="Normal" w:default="1">
+  <w:style w:type="paragraph" w:default="1" w:styleId="Normal">
     <w:name w:val="Normal"/>
     <w:qFormat/>
   </w:style>
@@ -3549,13 +3583,13 @@
       <w:szCs w:val="20"/>
     </w:rPr>
   </w:style>
-  <w:style w:type="character" w:styleId="DefaultParagraphFont" w:default="1">
+  <w:style w:type="character" w:default="1" w:styleId="DefaultParagraphFont">
     <w:name w:val="Default Paragraph Font"/>
     <w:uiPriority w:val="1"/>
     <w:semiHidden/>
     <w:unhideWhenUsed/>
   </w:style>
-  <w:style w:type="table" w:styleId="TableNormal" w:default="1">
+  <w:style w:type="table" w:default="1" w:styleId="TableNormal">
     <w:name w:val="Normal Table"/>
     <w:uiPriority w:val="99"/>
     <w:semiHidden/>
@@ -3570,7 +3604,7 @@
       </w:tblCellMar>
     </w:tblPr>
   </w:style>
-  <w:style w:type="numbering" w:styleId="NoList" w:default="1">
+  <w:style w:type="numbering" w:default="1" w:styleId="NoList">
     <w:name w:val="No List"/>
     <w:uiPriority w:val="99"/>
     <w:semiHidden/>
@@ -3605,7 +3639,7 @@
       <w:spacing w:before="360" w:after="80"/>
     </w:pPr>
     <w:rPr>
-      <w:rFonts w:ascii="Georgia" w:hAnsi="Georgia" w:eastAsia="Georgia" w:cs="Georgia"/>
+      <w:rFonts w:ascii="Georgia" w:eastAsia="Georgia" w:hAnsi="Georgia" w:cs="Georgia"/>
       <w:i/>
       <w:color w:val="666666"/>
       <w:sz w:val="48"/>
@@ -3622,12 +3656,12 @@
     </w:pPr>
     <w:tblPr>
       <w:tblBorders>
-        <w:top w:val="single" w:color="auto" w:sz="4" w:space="0"/>
-        <w:left w:val="single" w:color="auto" w:sz="4" w:space="0"/>
-        <w:bottom w:val="single" w:color="auto" w:sz="4" w:space="0"/>
-        <w:right w:val="single" w:color="auto" w:sz="4" w:space="0"/>
-        <w:insideH w:val="single" w:color="auto" w:sz="4" w:space="0"/>
-        <w:insideV w:val="single" w:color="auto" w:sz="4" w:space="0"/>
+        <w:top w:val="single" w:sz="4" w:space="0" w:color="auto"/>
+        <w:left w:val="single" w:sz="4" w:space="0" w:color="auto"/>
+        <w:bottom w:val="single" w:sz="4" w:space="0" w:color="auto"/>
+        <w:right w:val="single" w:sz="4" w:space="0" w:color="auto"/>
+        <w:insideH w:val="single" w:sz="4" w:space="0" w:color="auto"/>
+        <w:insideV w:val="single" w:sz="4" w:space="0" w:color="auto"/>
       </w:tblBorders>
     </w:tblPr>
   </w:style>
@@ -3643,13 +3677,13 @@
       <w:contextualSpacing/>
     </w:pPr>
     <w:rPr>
-      <w:rFonts w:asciiTheme="minorHAnsi" w:hAnsiTheme="minorHAnsi" w:eastAsiaTheme="minorHAnsi" w:cstheme="minorBidi"/>
+      <w:rFonts w:asciiTheme="minorHAnsi" w:eastAsiaTheme="minorHAnsi" w:hAnsiTheme="minorHAnsi" w:cstheme="minorBidi"/>
       <w:sz w:val="24"/>
       <w:szCs w:val="24"/>
       <w:lang w:val="en-GB" w:eastAsia="en-US"/>
     </w:rPr>
   </w:style>
-  <w:style w:type="table" w:styleId="a" w:customStyle="1">
+  <w:style w:type="table" w:customStyle="1" w:styleId="a">
     <w:basedOn w:val="TableNormal"/>
     <w:pPr>
       <w:spacing w:line="240" w:lineRule="auto"/>
@@ -3659,12 +3693,12 @@
       <w:tblStyleColBandSize w:val="1"/>
     </w:tblPr>
   </w:style>
-  <w:style w:type="character" w:styleId="normaltextrun" w:customStyle="1">
+  <w:style w:type="character" w:customStyle="1" w:styleId="normaltextrun">
     <w:name w:val="normaltextrun"/>
     <w:basedOn w:val="DefaultParagraphFont"/>
     <w:rsid w:val="00912045"/>
   </w:style>
-  <w:style w:type="character" w:styleId="eop" w:customStyle="1">
+  <w:style w:type="character" w:customStyle="1" w:styleId="eop">
     <w:name w:val="eop"/>
     <w:basedOn w:val="DefaultParagraphFont"/>
     <w:rsid w:val="00912045"/>
@@ -3696,7 +3730,7 @@
       <w:szCs w:val="20"/>
     </w:rPr>
   </w:style>
-  <w:style w:type="character" w:styleId="CommentTextChar" w:customStyle="1">
+  <w:style w:type="character" w:customStyle="1" w:styleId="CommentTextChar">
     <w:name w:val="Comment Text Char"/>
     <w:basedOn w:val="DefaultParagraphFont"/>
     <w:link w:val="CommentText"/>
@@ -3721,7 +3755,7 @@
       <w:bCs/>
     </w:rPr>
   </w:style>
-  <w:style w:type="character" w:styleId="CommentSubjectChar" w:customStyle="1">
+  <w:style w:type="character" w:customStyle="1" w:styleId="CommentSubjectChar">
     <w:name w:val="Comment Subject Char"/>
     <w:basedOn w:val="CommentTextChar"/>
     <w:link w:val="CommentSubject"/>
@@ -3735,7 +3769,7 @@
       <w:szCs w:val="20"/>
     </w:rPr>
   </w:style>
-  <w:style w:type="paragraph" w:styleId="ql-indent-1" w:customStyle="1">
+  <w:style w:type="paragraph" w:customStyle="1" w:styleId="ql-indent-1">
     <w:name w:val="ql-indent-1"/>
     <w:basedOn w:val="Normal"/>
     <w:rsid w:val="00BC5101"/>
@@ -3743,7 +3777,7 @@
       <w:spacing w:before="100" w:beforeAutospacing="1" w:after="100" w:afterAutospacing="1" w:line="240" w:lineRule="auto"/>
     </w:pPr>
     <w:rPr>
-      <w:rFonts w:ascii="Times New Roman" w:hAnsi="Times New Roman" w:eastAsia="Times New Roman" w:cs="Times New Roman"/>
+      <w:rFonts w:ascii="Times New Roman" w:eastAsia="Times New Roman" w:hAnsi="Times New Roman" w:cs="Times New Roman"/>
       <w:sz w:val="24"/>
       <w:szCs w:val="24"/>
     </w:rPr>
@@ -3759,7 +3793,7 @@
       <w:spacing w:before="100" w:beforeAutospacing="1" w:after="100" w:afterAutospacing="1" w:line="240" w:lineRule="auto"/>
     </w:pPr>
     <w:rPr>
-      <w:rFonts w:ascii="Times New Roman" w:hAnsi="Times New Roman" w:eastAsia="Times New Roman" w:cs="Times New Roman"/>
+      <w:rFonts w:ascii="Times New Roman" w:eastAsia="Times New Roman" w:hAnsi="Times New Roman" w:cs="Times New Roman"/>
       <w:sz w:val="24"/>
       <w:szCs w:val="24"/>
     </w:rPr>
@@ -4088,27 +4122,18 @@
 </file>
 
 <file path=customXml/item1.xml><?xml version="1.0" encoding="utf-8"?>
+<p:properties xmlns:p="http://schemas.microsoft.com/office/2006/metadata/properties" xmlns:xsi="http://www.w3.org/2001/XMLSchema-instance" xmlns:pc="http://schemas.microsoft.com/office/infopath/2007/PartnerControls">
+  <documentManagement/>
+</p:properties>
+</file>
+
+<file path=customXml/item2.xml><?xml version="1.0" encoding="utf-8"?>
 <go:gDocsCustomXmlDataStorage xmlns:go="http://customooxmlschemas.google.com/" xmlns:r="http://schemas.openxmlformats.org/officeDocument/2006/relationships">
   <go:docsCustomData xmlns:go="http://customooxmlschemas.google.com/" roundtripDataSignature="AMtx7mi12Z/vE6ufpdQvu6OXk+7GQtCBnQ==">AMUW2mU+uctAIj71FXLi2FrD35jbH/gAgnxZvmt+svx5iRUjWbTScmOYqYfXHf21LFBI9CWWud0JvO1XWAENkMcrbxP6hKOGStjxFnw0gX0MEBSOP6N/9c1eCeL0QqXSBTKtSd0tOIJkNEUJkAOqH0xaMkHi3NXOyjOCvmK4S03fv49sgYpfvw6b2MI0AW9ho4PDKuXhYJjVwrzIsWdSEFVrWAg5zNHoXfBV7VEvQiQi8vF6wyAMQ851+8v7WQtikdG0FLlNq+7MbEs3Pea7FX2OqVjlhlBVXA==</go:docsCustomData>
 </go:gDocsCustomXmlDataStorage>
 </file>
 
-<file path=customXml/item2.xml><?xml version="1.0" encoding="utf-8"?>
-<p:properties xmlns:p="http://schemas.microsoft.com/office/2006/metadata/properties" xmlns:xsi="http://www.w3.org/2001/XMLSchema-instance" xmlns:pc="http://schemas.microsoft.com/office/infopath/2007/PartnerControls">
-  <documentManagement/>
-</p:properties>
-</file>
-
 <file path=customXml/item3.xml><?xml version="1.0" encoding="utf-8"?>
-<?mso-contentType ?>
-<FormTemplates xmlns="http://schemas.microsoft.com/sharepoint/v3/contenttype/forms">
-  <Display>DocumentLibraryForm</Display>
-  <Edit>DocumentLibraryForm</Edit>
-  <New>DocumentLibraryForm</New>
-</FormTemplates>
-</file>
-
-<file path=customXml/item4.xml><?xml version="1.0" encoding="utf-8"?>
 <ct:contentTypeSchema xmlns:ct="http://schemas.microsoft.com/office/2006/metadata/contentType" xmlns:ma="http://schemas.microsoft.com/office/2006/metadata/properties/metaAttributes" ct:_="" ma:_="" ma:contentTypeName="Document" ma:contentTypeID="0x01010034445A14B5E5934EB6A9B76F7CB3389B" ma:contentTypeVersion="2" ma:contentTypeDescription="Create a new document." ma:contentTypeScope="" ma:versionID="6695aed20e55c0b883404a0aab03e492">
   <xsd:schema xmlns:xsd="http://www.w3.org/2001/XMLSchema" xmlns:xs="http://www.w3.org/2001/XMLSchema" xmlns:p="http://schemas.microsoft.com/office/2006/metadata/properties" xmlns:ns3="f49feb12-0621-4274-932c-7601af03cfdf" targetNamespace="http://schemas.microsoft.com/office/2006/metadata/properties" ma:root="true" ma:fieldsID="ebe5fb5a6b15a7d4c718cc5c56ae171f" ns3:_="">
     <xsd:import namespace="f49feb12-0621-4274-932c-7601af03cfdf"/>
@@ -4240,7 +4265,25 @@
 </ct:contentTypeSchema>
 </file>
 
+<file path=customXml/item4.xml><?xml version="1.0" encoding="utf-8"?>
+<?mso-contentType ?>
+<FormTemplates xmlns="http://schemas.microsoft.com/sharepoint/v3/contenttype/forms">
+  <Display>DocumentLibraryForm</Display>
+  <Edit>DocumentLibraryForm</Edit>
+  <New>DocumentLibraryForm</New>
+</FormTemplates>
+</file>
+
 <file path=customXml/itemProps1.xml><?xml version="1.0" encoding="utf-8"?>
+<ds:datastoreItem xmlns:ds="http://schemas.openxmlformats.org/officeDocument/2006/customXml" ds:itemID="{7A7CFCCB-25DE-4AD0-9968-E7A9090F8B71}">
+  <ds:schemaRefs>
+    <ds:schemaRef ds:uri="http://schemas.microsoft.com/office/2006/metadata/properties"/>
+    <ds:schemaRef ds:uri="http://schemas.microsoft.com/office/infopath/2007/PartnerControls"/>
+  </ds:schemaRefs>
+</ds:datastoreItem>
+</file>
+
+<file path=customXml/itemProps2.xml><?xml version="1.0" encoding="utf-8"?>
 <ds:datastoreItem xmlns:ds="http://schemas.openxmlformats.org/officeDocument/2006/customXml" ds:itemID="{11111111-1234-1234-1234-123412341234}">
   <ds:schemaRefs>
     <ds:schemaRef ds:uri="http://customooxmlschemas.google.com/"/>
@@ -4249,31 +4292,7 @@
 </ds:datastoreItem>
 </file>
 
-<file path=customXml/itemProps2.xml><?xml version="1.0" encoding="utf-8"?>
-<ds:datastoreItem xmlns:ds="http://schemas.openxmlformats.org/officeDocument/2006/customXml" ds:itemID="{7A7CFCCB-25DE-4AD0-9968-E7A9090F8B71}">
-  <ds:schemaRefs>
-    <ds:schemaRef ds:uri="http://schemas.openxmlformats.org/package/2006/metadata/core-properties"/>
-    <ds:schemaRef ds:uri="http://schemas.microsoft.com/office/2006/documentManagement/types"/>
-    <ds:schemaRef ds:uri="http://schemas.microsoft.com/office/2006/metadata/properties"/>
-    <ds:schemaRef ds:uri="http://purl.org/dc/dcmitype/"/>
-    <ds:schemaRef ds:uri="http://purl.org/dc/elements/1.1/"/>
-    <ds:schemaRef ds:uri="http://schemas.microsoft.com/office/infopath/2007/PartnerControls"/>
-    <ds:schemaRef ds:uri="f49feb12-0621-4274-932c-7601af03cfdf"/>
-    <ds:schemaRef ds:uri="http://www.w3.org/XML/1998/namespace"/>
-    <ds:schemaRef ds:uri="http://purl.org/dc/terms/"/>
-  </ds:schemaRefs>
-</ds:datastoreItem>
-</file>
-
 <file path=customXml/itemProps3.xml><?xml version="1.0" encoding="utf-8"?>
-<ds:datastoreItem xmlns:ds="http://schemas.openxmlformats.org/officeDocument/2006/customXml" ds:itemID="{8816081A-5394-48A0-B58F-B2D165FC9316}">
-  <ds:schemaRefs>
-    <ds:schemaRef ds:uri="http://schemas.microsoft.com/sharepoint/v3/contenttype/forms"/>
-  </ds:schemaRefs>
-</ds:datastoreItem>
-</file>
-
-<file path=customXml/itemProps4.xml><?xml version="1.0" encoding="utf-8"?>
 <ds:datastoreItem xmlns:ds="http://schemas.openxmlformats.org/officeDocument/2006/customXml" ds:itemID="{8C2EA47A-74FF-43D8-824E-96B1856F8846}">
   <ds:schemaRefs>
     <ds:schemaRef ds:uri="http://schemas.microsoft.com/office/2006/metadata/contentType"/>
@@ -4289,4 +4308,12 @@
     <ds:schemaRef ds:uri="http://schemas.microsoft.com/internal/obd"/>
   </ds:schemaRefs>
 </ds:datastoreItem>
+</file>
+
+<file path=customXml/itemProps4.xml><?xml version="1.0" encoding="utf-8"?>
+<ds:datastoreItem xmlns:ds="http://schemas.openxmlformats.org/officeDocument/2006/customXml" ds:itemID="{8816081A-5394-48A0-B58F-B2D165FC9316}">
+  <ds:schemaRefs>
+    <ds:schemaRef ds:uri="http://schemas.microsoft.com/sharepoint/v3/contenttype/forms"/>
+  </ds:schemaRefs>
+</ds:datastoreItem>
 </file>
</xml_diff>